<commit_message>
commit in dev branch
</commit_message>
<xml_diff>
--- a/test file.docx
+++ b/test file.docx
@@ -16,6 +16,21 @@
         <w:t xml:space="preserve"> entry</w:t>
       </w:r>
     </w:p>
+    <w:p>
+      <w:r>
+        <w:t>2</w:t>
+      </w:r>
+      <w:r>
+        <w:rPr>
+          <w:vertAlign w:val="superscript"/>
+        </w:rPr>
+        <w:t>nd</w:t>
+      </w:r>
+      <w:r>
+        <w:t xml:space="preserve"> entry</w:t>
+      </w:r>
+    </w:p>
+    <w:p/>
     <w:sectPr>
       <w:pgSz w:w="11906" w:h="16838"/>
       <w:pgMar w:top="1440" w:right="1440" w:bottom="1440" w:left="1440" w:header="708" w:footer="708" w:gutter="0"/>

</xml_diff>